<commit_message>
Update Inżynieria oprogramowania dokumentacja projektu.docx
</commit_message>
<xml_diff>
--- a/WST/Inżynieria oprogramowania dokumentacja projektu.docx
+++ b/WST/Inżynieria oprogramowania dokumentacja projektu.docx
@@ -11,6 +11,8 @@
       <w:r>
         <w:rPr>
           <w:rFonts w:ascii="Times New Roman" w:hAnsi="Times New Roman" w:cs="Times New Roman"/>
+          <w:noProof/>
+          <w:lang w:eastAsia="pl-PL"/>
         </w:rPr>
         <w:drawing>
           <wp:inline distT="0" distB="0" distL="0" distR="0">
@@ -33,7 +35,7 @@
                     <a:blip r:embed="rId6">
                       <a:extLst>
                         <a:ext uri="{28A0092B-C50C-407E-A947-70E740481C1C}">
-                          <a14:useLocalDpi xmlns:a14="http://schemas.microsoft.com/office/drawing/2010/main" xmlns:wps="http://schemas.microsoft.com/office/word/2010/wordprocessingShape" xmlns:wpi="http://schemas.microsoft.com/office/word/2010/wordprocessingInk" xmlns:wpg="http://schemas.microsoft.com/office/word/2010/wordprocessingGroup" xmlns:w16se="http://schemas.microsoft.com/office/word/2015/wordml/symex" xmlns:w16="http://schemas.microsoft.com/office/word/2018/wordml" xmlns:w16cid="http://schemas.microsoft.com/office/word/2016/wordml/cid" xmlns:w16cex="http://schemas.microsoft.com/office/word/2018/wordml/cex" xmlns:w15="http://schemas.microsoft.com/office/word/2012/wordml" xmlns:w14="http://schemas.microsoft.com/office/word/2010/wordml" xmlns:w="http://schemas.openxmlformats.org/wordprocessingml/2006/main" xmlns:w10="urn:schemas-microsoft-com:office:word" xmlns:wp14="http://schemas.microsoft.com/office/word/2010/wordprocessingDrawing" xmlns:v="urn:schemas-microsoft-com:vml" xmlns:o="urn:schemas-microsoft-com:office:office" xmlns:am3d="http://schemas.microsoft.com/office/drawing/2017/model3d" xmlns:aink="http://schemas.microsoft.com/office/drawing/2016/ink" xmlns:mc="http://schemas.openxmlformats.org/markup-compatibility/2006" xmlns:cx8="http://schemas.microsoft.com/office/drawing/2016/5/14/chartex" xmlns:cx7="http://schemas.microsoft.com/office/drawing/2016/5/13/chartex" xmlns:cx6="http://schemas.microsoft.com/office/drawing/2016/5/12/chartex" xmlns:cx5="http://schemas.microsoft.com/office/drawing/2016/5/11/chartex" xmlns:cx4="http://schemas.microsoft.com/office/drawing/2016/5/10/chartex" xmlns:cx3="http://schemas.microsoft.com/office/drawing/2016/5/9/chartex" xmlns:cx2="http://schemas.microsoft.com/office/drawing/2015/10/21/chartex" xmlns:cx1="http://schemas.microsoft.com/office/drawing/2015/9/8/chartex" xmlns:cx="http://schemas.microsoft.com/office/drawing/2014/chartex" xmlns:wpc="http://schemas.microsoft.com/office/word/2010/wordprocessingCanvas" xmlns="" val="0"/>
+                          <a14:useLocalDpi xmlns="" xmlns:wpc="http://schemas.microsoft.com/office/word/2010/wordprocessingCanvas" xmlns:cx="http://schemas.microsoft.com/office/drawing/2014/chartex" xmlns:cx1="http://schemas.microsoft.com/office/drawing/2015/9/8/chartex" xmlns:cx2="http://schemas.microsoft.com/office/drawing/2015/10/21/chartex" xmlns:cx3="http://schemas.microsoft.com/office/drawing/2016/5/9/chartex" xmlns:cx4="http://schemas.microsoft.com/office/drawing/2016/5/10/chartex" xmlns:cx5="http://schemas.microsoft.com/office/drawing/2016/5/11/chartex" xmlns:cx6="http://schemas.microsoft.com/office/drawing/2016/5/12/chartex" xmlns:cx7="http://schemas.microsoft.com/office/drawing/2016/5/13/chartex" xmlns:cx8="http://schemas.microsoft.com/office/drawing/2016/5/14/chartex" xmlns:mc="http://schemas.openxmlformats.org/markup-compatibility/2006" xmlns:aink="http://schemas.microsoft.com/office/drawing/2016/ink" xmlns:am3d="http://schemas.microsoft.com/office/drawing/2017/model3d" xmlns:o="urn:schemas-microsoft-com:office:office" xmlns:v="urn:schemas-microsoft-com:vml" xmlns:wp14="http://schemas.microsoft.com/office/word/2010/wordprocessingDrawing" xmlns:w10="urn:schemas-microsoft-com:office:word" xmlns:w="http://schemas.openxmlformats.org/wordprocessingml/2006/main" xmlns:w14="http://schemas.microsoft.com/office/word/2010/wordml" xmlns:w15="http://schemas.microsoft.com/office/word/2012/wordml" xmlns:w16cex="http://schemas.microsoft.com/office/word/2018/wordml/cex" xmlns:w16cid="http://schemas.microsoft.com/office/word/2016/wordml/cid" xmlns:w16="http://schemas.microsoft.com/office/word/2018/wordml" xmlns:w16se="http://schemas.microsoft.com/office/word/2015/wordml/symex" xmlns:wpg="http://schemas.microsoft.com/office/word/2010/wordprocessingGroup" xmlns:wpi="http://schemas.microsoft.com/office/word/2010/wordprocessingInk" xmlns:wps="http://schemas.microsoft.com/office/word/2010/wordprocessingShape" xmlns:a14="http://schemas.microsoft.com/office/drawing/2010/main" val="0"/>
                         </a:ext>
                       </a:extLst>
                     </a:blip>
@@ -407,22 +409,20 @@
     </w:p>
     <w:sdt>
       <w:sdtPr>
+        <w:rPr>
+          <w:rFonts w:asciiTheme="minorHAnsi" w:eastAsiaTheme="minorHAnsi" w:hAnsiTheme="minorHAnsi" w:cstheme="minorBidi"/>
+          <w:b w:val="0"/>
+          <w:bCs w:val="0"/>
+          <w:color w:val="auto"/>
+          <w:sz w:val="22"/>
+          <w:szCs w:val="22"/>
+        </w:rPr>
         <w:id w:val="930015547"/>
         <w:docPartObj>
           <w:docPartGallery w:val="Table of Contents"/>
           <w:docPartUnique/>
         </w:docPartObj>
       </w:sdtPr>
-      <w:sdtEndPr>
-        <w:rPr>
-          <w:rFonts w:asciiTheme="minorHAnsi" w:eastAsiaTheme="minorHAnsi" w:hAnsiTheme="minorHAnsi" w:cstheme="minorBidi"/>
-          <w:b w:val="0"/>
-          <w:bCs w:val="0"/>
-          <w:color w:val="auto"/>
-          <w:sz w:val="22"/>
-          <w:szCs w:val="22"/>
-        </w:rPr>
-      </w:sdtEndPr>
       <w:sdtContent>
         <w:p>
           <w:pPr>
@@ -439,7 +439,9 @@
               <w:tab w:val="right" w:leader="dot" w:pos="9062"/>
             </w:tabs>
             <w:rPr>
+              <w:rFonts w:eastAsiaTheme="minorEastAsia"/>
               <w:noProof/>
+              <w:lang w:eastAsia="pl-PL"/>
             </w:rPr>
           </w:pPr>
           <w:r>
@@ -451,7 +453,7 @@
           <w:r>
             <w:fldChar w:fldCharType="separate"/>
           </w:r>
-          <w:hyperlink w:anchor="_Toc51664151" w:history="1">
+          <w:hyperlink w:anchor="_Toc51664755" w:history="1">
             <w:r>
               <w:rPr>
                 <w:rStyle w:val="Hipercze"/>
@@ -479,7 +481,7 @@
                 <w:noProof/>
                 <w:webHidden/>
               </w:rPr>
-              <w:instrText xml:space="preserve"> PAGEREF _Toc51664151 \h </w:instrText>
+              <w:instrText xml:space="preserve"> PAGEREF _Toc51664755 \h </w:instrText>
             </w:r>
             <w:r>
               <w:rPr>
@@ -517,10 +519,12 @@
               <w:tab w:val="right" w:leader="dot" w:pos="9062"/>
             </w:tabs>
             <w:rPr>
+              <w:rFonts w:eastAsiaTheme="minorEastAsia"/>
               <w:noProof/>
+              <w:lang w:eastAsia="pl-PL"/>
             </w:rPr>
           </w:pPr>
-          <w:hyperlink w:anchor="_Toc51664152" w:history="1">
+          <w:hyperlink w:anchor="_Toc51664756" w:history="1">
             <w:r>
               <w:rPr>
                 <w:rStyle w:val="Hipercze"/>
@@ -547,7 +551,7 @@
                 <w:noProof/>
                 <w:webHidden/>
               </w:rPr>
-              <w:instrText xml:space="preserve"> PAGEREF _Toc51664152 \h </w:instrText>
+              <w:instrText xml:space="preserve"> PAGEREF _Toc51664756 \h </w:instrText>
             </w:r>
             <w:r>
               <w:rPr>
@@ -585,10 +589,12 @@
               <w:tab w:val="right" w:leader="dot" w:pos="9062"/>
             </w:tabs>
             <w:rPr>
+              <w:rFonts w:eastAsiaTheme="minorEastAsia"/>
               <w:noProof/>
+              <w:lang w:eastAsia="pl-PL"/>
             </w:rPr>
           </w:pPr>
-          <w:hyperlink w:anchor="_Toc51664153" w:history="1">
+          <w:hyperlink w:anchor="_Toc51664757" w:history="1">
             <w:r>
               <w:rPr>
                 <w:rStyle w:val="Hipercze"/>
@@ -615,7 +621,7 @@
                 <w:noProof/>
                 <w:webHidden/>
               </w:rPr>
-              <w:instrText xml:space="preserve"> PAGEREF _Toc51664153 \h </w:instrText>
+              <w:instrText xml:space="preserve"> PAGEREF _Toc51664757 \h </w:instrText>
             </w:r>
             <w:r>
               <w:rPr>
@@ -653,10 +659,12 @@
               <w:tab w:val="right" w:leader="dot" w:pos="9062"/>
             </w:tabs>
             <w:rPr>
+              <w:rFonts w:eastAsiaTheme="minorEastAsia"/>
               <w:noProof/>
+              <w:lang w:eastAsia="pl-PL"/>
             </w:rPr>
           </w:pPr>
-          <w:hyperlink w:anchor="_Toc51664154" w:history="1">
+          <w:hyperlink w:anchor="_Toc51664758" w:history="1">
             <w:r>
               <w:rPr>
                 <w:rStyle w:val="Hipercze"/>
@@ -683,7 +691,7 @@
                 <w:noProof/>
                 <w:webHidden/>
               </w:rPr>
-              <w:instrText xml:space="preserve"> PAGEREF _Toc51664154 \h </w:instrText>
+              <w:instrText xml:space="preserve"> PAGEREF _Toc51664758 \h </w:instrText>
             </w:r>
             <w:r>
               <w:rPr>
@@ -721,10 +729,12 @@
               <w:tab w:val="right" w:leader="dot" w:pos="9062"/>
             </w:tabs>
             <w:rPr>
+              <w:rFonts w:eastAsiaTheme="minorEastAsia"/>
               <w:noProof/>
+              <w:lang w:eastAsia="pl-PL"/>
             </w:rPr>
           </w:pPr>
-          <w:hyperlink w:anchor="_Toc51664155" w:history="1">
+          <w:hyperlink w:anchor="_Toc51664759" w:history="1">
             <w:r>
               <w:rPr>
                 <w:rStyle w:val="Hipercze"/>
@@ -751,7 +761,7 @@
                 <w:noProof/>
                 <w:webHidden/>
               </w:rPr>
-              <w:instrText xml:space="preserve"> PAGEREF _Toc51664155 \h </w:instrText>
+              <w:instrText xml:space="preserve"> PAGEREF _Toc51664759 \h </w:instrText>
             </w:r>
             <w:r>
               <w:rPr>
@@ -789,10 +799,12 @@
               <w:tab w:val="right" w:leader="dot" w:pos="9062"/>
             </w:tabs>
             <w:rPr>
+              <w:rFonts w:eastAsiaTheme="minorEastAsia"/>
               <w:noProof/>
+              <w:lang w:eastAsia="pl-PL"/>
             </w:rPr>
           </w:pPr>
-          <w:hyperlink w:anchor="_Toc51664156" w:history="1">
+          <w:hyperlink w:anchor="_Toc51664760" w:history="1">
             <w:r>
               <w:rPr>
                 <w:rStyle w:val="Hipercze"/>
@@ -819,7 +831,7 @@
                 <w:noProof/>
                 <w:webHidden/>
               </w:rPr>
-              <w:instrText xml:space="preserve"> PAGEREF _Toc51664156 \h </w:instrText>
+              <w:instrText xml:space="preserve"> PAGEREF _Toc51664760 \h </w:instrText>
             </w:r>
             <w:r>
               <w:rPr>
@@ -840,6 +852,76 @@
                 <w:webHidden/>
               </w:rPr>
               <w:t>7</w:t>
+            </w:r>
+            <w:r>
+              <w:rPr>
+                <w:noProof/>
+                <w:webHidden/>
+              </w:rPr>
+              <w:fldChar w:fldCharType="end"/>
+            </w:r>
+          </w:hyperlink>
+        </w:p>
+        <w:p>
+          <w:pPr>
+            <w:pStyle w:val="Spistreci1"/>
+            <w:tabs>
+              <w:tab w:val="right" w:leader="dot" w:pos="9062"/>
+            </w:tabs>
+            <w:rPr>
+              <w:rFonts w:eastAsiaTheme="minorEastAsia"/>
+              <w:noProof/>
+              <w:lang w:eastAsia="pl-PL"/>
+            </w:rPr>
+          </w:pPr>
+          <w:hyperlink w:anchor="_Toc51664761" w:history="1">
+            <w:r>
+              <w:rPr>
+                <w:rStyle w:val="Hipercze"/>
+                <w:noProof/>
+              </w:rPr>
+              <w:t>Repozytorium</w:t>
+            </w:r>
+            <w:r>
+              <w:rPr>
+                <w:noProof/>
+                <w:webHidden/>
+              </w:rPr>
+              <w:tab/>
+            </w:r>
+            <w:r>
+              <w:rPr>
+                <w:noProof/>
+                <w:webHidden/>
+              </w:rPr>
+              <w:fldChar w:fldCharType="begin"/>
+            </w:r>
+            <w:r>
+              <w:rPr>
+                <w:noProof/>
+                <w:webHidden/>
+              </w:rPr>
+              <w:instrText xml:space="preserve"> PAGEREF _Toc51664761 \h </w:instrText>
+            </w:r>
+            <w:r>
+              <w:rPr>
+                <w:noProof/>
+                <w:webHidden/>
+              </w:rPr>
+            </w:r>
+            <w:r>
+              <w:rPr>
+                <w:noProof/>
+                <w:webHidden/>
+              </w:rPr>
+              <w:fldChar w:fldCharType="separate"/>
+            </w:r>
+            <w:r>
+              <w:rPr>
+                <w:noProof/>
+                <w:webHidden/>
+              </w:rPr>
+              <w:t>12</w:t>
             </w:r>
             <w:r>
               <w:rPr>
@@ -892,7 +974,7 @@
           <w:rFonts w:ascii="Times New Roman" w:hAnsi="Times New Roman" w:cs="Times New Roman"/>
         </w:rPr>
       </w:pPr>
-      <w:bookmarkStart w:id="0" w:name="_Toc51664151"/>
+      <w:bookmarkStart w:id="0" w:name="_Toc51664755"/>
       <w:r>
         <w:rPr>
           <w:rFonts w:ascii="Times New Roman" w:hAnsi="Times New Roman" w:cs="Times New Roman"/>
@@ -1008,7 +1090,7 @@
         <w:pStyle w:val="Nagwek1"/>
         <w:spacing w:after="840"/>
       </w:pPr>
-      <w:bookmarkStart w:id="1" w:name="_Toc51664152"/>
+      <w:bookmarkStart w:id="1" w:name="_Toc51664756"/>
       <w:r>
         <w:lastRenderedPageBreak/>
         <w:t>Specyfikacja wymagań</w:t>
@@ -1278,7 +1360,7 @@
       <w:pPr>
         <w:pStyle w:val="Nagwek1"/>
       </w:pPr>
-      <w:bookmarkStart w:id="2" w:name="_Toc51664153"/>
+      <w:bookmarkStart w:id="2" w:name="_Toc51664757"/>
       <w:r>
         <w:lastRenderedPageBreak/>
         <w:t>Diagram przypadków użycia</w:t>
@@ -1308,7 +1390,7 @@
             <v:path o:extrusionok="f" gradientshapeok="t" o:connecttype="rect"/>
             <o:lock v:ext="edit" aspectratio="t"/>
           </v:shapetype>
-          <v:shape id="_x0000_i1034" type="#_x0000_t75" style="width:453pt;height:303.75pt">
+          <v:shape id="_x0000_i1025" type="#_x0000_t75" style="width:453pt;height:303.75pt">
             <v:imagedata r:id="rId7" o:title="Untitled Diagram"/>
           </v:shape>
         </w:pict>
@@ -1318,7 +1400,7 @@
       <w:pPr>
         <w:pStyle w:val="Nagwek1"/>
       </w:pPr>
-      <w:bookmarkStart w:id="3" w:name="_Toc51664154"/>
+      <w:bookmarkStart w:id="3" w:name="_Toc51664758"/>
       <w:r>
         <w:t>Diagram Gantta</w:t>
       </w:r>
@@ -1330,7 +1412,7 @@
       </w:pPr>
       <w:r>
         <w:pict>
-          <v:shape id="_x0000_i1036" type="#_x0000_t75" style="width:453pt;height:55.5pt">
+          <v:shape id="_x0000_i1026" type="#_x0000_t75" style="width:452.25pt;height:56.25pt">
             <v:imagedata r:id="rId8" o:title="Untitled Diagram (1)"/>
           </v:shape>
         </w:pict>
@@ -1341,7 +1423,7 @@
       <w:pPr>
         <w:pStyle w:val="Nagwek1"/>
       </w:pPr>
-      <w:bookmarkStart w:id="4" w:name="_Toc51664155"/>
+      <w:bookmarkStart w:id="4" w:name="_Toc51664759"/>
       <w:r>
         <w:lastRenderedPageBreak/>
         <w:t>Diagram związków</w:t>
@@ -1354,7 +1436,7 @@
       </w:pPr>
       <w:r>
         <w:pict>
-          <v:shape id="_x0000_i1035" type="#_x0000_t75" style="width:453.75pt;height:381.75pt">
+          <v:shape id="_x0000_i1027" type="#_x0000_t75" style="width:453.75pt;height:381.75pt">
             <v:imagedata r:id="rId9" o:title="Untitled Diagram"/>
           </v:shape>
         </w:pict>
@@ -1380,7 +1462,7 @@
       <w:pPr>
         <w:pStyle w:val="Nagwek1"/>
       </w:pPr>
-      <w:bookmarkStart w:id="5" w:name="_Toc51664156"/>
+      <w:bookmarkStart w:id="5" w:name="_Toc51664760"/>
       <w:r>
         <w:lastRenderedPageBreak/>
         <w:t>Prezentacja projektu</w:t>
@@ -1405,7 +1487,7 @@
       </w:pPr>
       <w:r>
         <w:pict>
-          <v:shape id="_x0000_i1026" type="#_x0000_t75" style="width:453.75pt;height:318pt">
+          <v:shape id="_x0000_i1028" type="#_x0000_t75" style="width:453.75pt;height:318pt">
             <v:imagedata r:id="rId10" o:title="2020-09-22 10_09_07-Window"/>
           </v:shape>
         </w:pict>
@@ -1429,7 +1511,7 @@
       </w:pPr>
       <w:r>
         <w:pict>
-          <v:shape id="_x0000_i1025" type="#_x0000_t75" style="width:453.75pt;height:318pt">
+          <v:shape id="_x0000_i1029" type="#_x0000_t75" style="width:453.75pt;height:318pt">
             <v:imagedata r:id="rId11" o:title="2020-09-22 09_58_33-Window"/>
           </v:shape>
         </w:pict>
@@ -1454,7 +1536,7 @@
       </w:pPr>
       <w:r>
         <w:pict>
-          <v:shape id="_x0000_i1027" type="#_x0000_t75" style="width:453.75pt;height:318pt">
+          <v:shape id="_x0000_i1030" type="#_x0000_t75" style="width:453.75pt;height:318pt">
             <v:imagedata r:id="rId12" o:title="2020-09-22 10_03_45-Window"/>
           </v:shape>
         </w:pict>
@@ -1478,7 +1560,7 @@
       </w:pPr>
       <w:r>
         <w:pict>
-          <v:shape id="_x0000_i1028" type="#_x0000_t75" style="width:453.75pt;height:318pt">
+          <v:shape id="_x0000_i1031" type="#_x0000_t75" style="width:453.75pt;height:318pt">
             <v:imagedata r:id="rId13" o:title="2020-09-22 10_03_57-Window"/>
           </v:shape>
         </w:pict>
@@ -1508,7 +1590,7 @@
       </w:pPr>
       <w:r>
         <w:pict>
-          <v:shape id="_x0000_i1029" type="#_x0000_t75" style="width:453.75pt;height:447pt">
+          <v:shape id="_x0000_i1032" type="#_x0000_t75" style="width:453.75pt;height:447pt">
             <v:imagedata r:id="rId14" o:title="2020-09-22 10_04_11-Window"/>
           </v:shape>
         </w:pict>
@@ -1538,7 +1620,7 @@
       </w:pPr>
       <w:r>
         <w:pict>
-          <v:shape id="_x0000_i1030" type="#_x0000_t75" style="width:453.75pt;height:318pt">
+          <v:shape id="_x0000_i1033" type="#_x0000_t75" style="width:453.75pt;height:318pt">
             <v:imagedata r:id="rId15" o:title="2020-09-22 10_04_32-Window"/>
           </v:shape>
         </w:pict>
@@ -1562,7 +1644,7 @@
       </w:pPr>
       <w:r>
         <w:pict>
-          <v:shape id="_x0000_i1031" type="#_x0000_t75" style="width:453.75pt;height:318pt">
+          <v:shape id="_x0000_i1034" type="#_x0000_t75" style="width:453.75pt;height:318pt">
             <v:imagedata r:id="rId16" o:title="2020-09-22 10_04_47-Window"/>
           </v:shape>
         </w:pict>
@@ -1592,7 +1674,7 @@
       </w:pPr>
       <w:r>
         <w:pict>
-          <v:shape id="_x0000_i1032" type="#_x0000_t75" style="width:453.75pt;height:318pt">
+          <v:shape id="_x0000_i1035" type="#_x0000_t75" style="width:453.75pt;height:318pt">
             <v:imagedata r:id="rId17" o:title="2020-09-22 10_05_12-Window"/>
           </v:shape>
         </w:pict>
@@ -1622,7 +1704,7 @@
       </w:pPr>
       <w:r>
         <w:pict>
-          <v:shape id="_x0000_i1033" type="#_x0000_t75" style="width:453.75pt;height:318pt">
+          <v:shape id="_x0000_i1036" type="#_x0000_t75" style="width:453.75pt;height:318pt">
             <v:imagedata r:id="rId18" o:title="2020-09-22 10_05_46-Window"/>
           </v:shape>
         </w:pict>
@@ -1639,12 +1721,41 @@
     </w:p>
     <w:p>
       <w:pPr>
+        <w:pStyle w:val="Nagwek1"/>
+        <w:rPr>
+          <w:rFonts w:ascii="Times New Roman" w:hAnsi="Times New Roman" w:cs="Times New Roman"/>
+        </w:rPr>
+      </w:pPr>
+      <w:r>
+        <w:rPr>
+          <w:rFonts w:ascii="Times New Roman" w:hAnsi="Times New Roman" w:cs="Times New Roman"/>
+        </w:rPr>
+        <w:br w:type="page"/>
+      </w:r>
+      <w:bookmarkStart w:id="6" w:name="_Toc51664761"/>
+      <w:r>
+        <w:lastRenderedPageBreak/>
+        <w:t>Repozytorium</w:t>
+      </w:r>
+      <w:bookmarkEnd w:id="6"/>
+    </w:p>
+    <w:p>
+      <w:pPr>
         <w:pStyle w:val="Akapitzlist"/>
         <w:ind w:left="1428"/>
         <w:rPr>
           <w:rFonts w:ascii="Times New Roman" w:hAnsi="Times New Roman" w:cs="Times New Roman"/>
         </w:rPr>
       </w:pPr>
+      <w:hyperlink r:id="rId19" w:history="1">
+        <w:r>
+          <w:rPr>
+            <w:rStyle w:val="Hipercze"/>
+            <w:rFonts w:ascii="Times New Roman" w:hAnsi="Times New Roman" w:cs="Times New Roman"/>
+          </w:rPr>
+          <w:t>https://github.com/skfarus/Projekt_IO_2020.git</w:t>
+        </w:r>
+      </w:hyperlink>
     </w:p>
     <w:sectPr>
       <w:pgSz w:w="11906" w:h="16838"/>
@@ -2728,7 +2839,7 @@
 </file>
 
 <file path=customXml/itemProps1.xml><?xml version="1.0" encoding="utf-8"?>
-<ds:datastoreItem xmlns:ds="http://schemas.openxmlformats.org/officeDocument/2006/customXml" ds:itemID="{91910A07-D7CF-4082-94C9-D5919E2752B1}">
+<ds:datastoreItem xmlns:ds="http://schemas.openxmlformats.org/officeDocument/2006/customXml" ds:itemID="{ADB536DE-72F0-4D59-AE39-419A085F435C}">
   <ds:schemaRefs>
     <ds:schemaRef ds:uri="http://schemas.openxmlformats.org/officeDocument/2006/bibliography"/>
   </ds:schemaRefs>

</xml_diff>